<commit_message>
UC Diagram changes after meeting
</commit_message>
<xml_diff>
--- a/UseCaseDiagrams/BulzanSergiu_Reviewer.docx
+++ b/UseCaseDiagrams/BulzanSergiu_Reviewer.docx
@@ -98,14 +98,7 @@
           <w:sz w:val="36"/>
           <w:lang w:val="en-US"/>
         </w:rPr>
-        <w:t xml:space="preserve">Descrierea cazurilor de utilizare – Reviewer </w:t>
-      </w:r>
-      <w:r>
-        <w:rPr>
-          <w:sz w:val="36"/>
-          <w:lang w:val="en-US"/>
-        </w:rPr>
-        <w:t>–</w:t>
+        <w:t>Descrierea cazurilor de utilizare – Reviewer –</w:t>
       </w:r>
     </w:p>
     <w:p>
@@ -996,7 +989,7 @@
       </w:tblGrid>
       <w:tr>
         <w:trPr>
-          <w:trHeight w:val="5515"/>
+          <w:trHeight w:val="6409"/>
         </w:trPr>
         <w:tc>
           <w:tcPr>
@@ -1032,8 +1025,6 @@
               </w:rPr>
               <w:t xml:space="preserve"> </w:t>
             </w:r>
-            <w:bookmarkStart w:id="0" w:name="_GoBack"/>
-            <w:bookmarkEnd w:id="0"/>
           </w:p>
           <w:p>
             <w:pPr>
@@ -1326,6 +1317,7 @@
                 <w:lang w:val="en-US"/>
               </w:rPr>
             </w:pPr>
+            <w:bookmarkStart w:id="0" w:name="_GoBack"/>
           </w:p>
           <w:p>
             <w:pPr>
@@ -1359,6 +1351,7 @@
               <w:t xml:space="preserve">        7. Odata incarcate notele de catre toti participantii, chat-ul devine indisponibil. </w:t>
             </w:r>
           </w:p>
+          <w:bookmarkEnd w:id="0"/>
           <w:p>
             <w:pPr>
               <w:rPr>
@@ -2557,60 +2550,48 @@
               <w:rPr>
                 <w:lang w:val="en-US"/>
               </w:rPr>
-              <w:t xml:space="preserve">      1.  </w:t>
-            </w:r>
-            <w:r>
-              <w:rPr>
-                <w:lang w:val="en-US"/>
-              </w:rPr>
-              <w:t xml:space="preserve">Andrei se conecteaza la o lucrare care necesita reevaluare, MathX. </w:t>
-            </w:r>
-          </w:p>
-          <w:p>
-            <w:pPr>
-              <w:rPr>
-                <w:lang w:val="en-US"/>
-              </w:rPr>
-            </w:pPr>
-          </w:p>
-          <w:p>
-            <w:pPr>
-              <w:rPr>
-                <w:lang w:val="en-US"/>
-              </w:rPr>
-            </w:pPr>
-          </w:p>
-          <w:p>
-            <w:pPr>
-              <w:rPr>
-                <w:lang w:val="en-US"/>
-              </w:rPr>
-            </w:pPr>
-          </w:p>
-          <w:p>
-            <w:pPr>
-              <w:rPr>
-                <w:lang w:val="en-US"/>
-              </w:rPr>
-            </w:pPr>
-          </w:p>
-          <w:p>
-            <w:pPr>
-              <w:rPr>
-                <w:lang w:val="en-US"/>
-              </w:rPr>
-            </w:pPr>
-            <w:r>
-              <w:rPr>
-                <w:lang w:val="en-US"/>
-              </w:rPr>
-              <w:t xml:space="preserve">       3. </w:t>
-            </w:r>
-            <w:r>
-              <w:rPr>
-                <w:lang w:val="en-US"/>
-              </w:rPr>
-              <w:t>Andrei lasa mesajul “Eu consider ca lucrarea este foarte buna”</w:t>
+              <w:t xml:space="preserve">      1.  Andrei se conecteaza la o lucrare care necesita reevaluare, MathX. </w:t>
+            </w:r>
+          </w:p>
+          <w:p>
+            <w:pPr>
+              <w:rPr>
+                <w:lang w:val="en-US"/>
+              </w:rPr>
+            </w:pPr>
+          </w:p>
+          <w:p>
+            <w:pPr>
+              <w:rPr>
+                <w:lang w:val="en-US"/>
+              </w:rPr>
+            </w:pPr>
+          </w:p>
+          <w:p>
+            <w:pPr>
+              <w:rPr>
+                <w:lang w:val="en-US"/>
+              </w:rPr>
+            </w:pPr>
+          </w:p>
+          <w:p>
+            <w:pPr>
+              <w:rPr>
+                <w:lang w:val="en-US"/>
+              </w:rPr>
+            </w:pPr>
+          </w:p>
+          <w:p>
+            <w:pPr>
+              <w:rPr>
+                <w:lang w:val="en-US"/>
+              </w:rPr>
+            </w:pPr>
+            <w:r>
+              <w:rPr>
+                <w:lang w:val="en-US"/>
+              </w:rPr>
+              <w:t xml:space="preserve">       3. Andrei lasa mesajul “Eu consider ca lucrarea este foarte buna”</w:t>
             </w:r>
           </w:p>
           <w:p>
@@ -2664,31 +2645,7 @@
               <w:rPr>
                 <w:lang w:val="en-US"/>
               </w:rPr>
-              <w:t xml:space="preserve">      </w:t>
-            </w:r>
-            <w:r>
-              <w:rPr>
-                <w:lang w:val="en-US"/>
-              </w:rPr>
-              <w:t>6</w:t>
-            </w:r>
-            <w:r>
-              <w:rPr>
-                <w:lang w:val="en-US"/>
-              </w:rPr>
-              <w:t xml:space="preserve">. </w:t>
-            </w:r>
-            <w:r>
-              <w:rPr>
-                <w:lang w:val="en-US"/>
-              </w:rPr>
-              <w:t xml:space="preserve">Andrei lasa mesajul “Categoric, insa comparativ cu altele merita sa treaca”. </w:t>
-            </w:r>
-            <w:r>
-              <w:rPr>
-                <w:lang w:val="en-US"/>
-              </w:rPr>
-              <w:t xml:space="preserve">  </w:t>
+              <w:t xml:space="preserve">      6. Andrei lasa mesajul “Categoric, insa comparativ cu altele merita sa treaca”.   </w:t>
             </w:r>
           </w:p>
           <w:p>
@@ -2735,25 +2692,7 @@
               <w:rPr>
                 <w:lang w:val="en-US"/>
               </w:rPr>
-              <w:t xml:space="preserve">      </w:t>
-            </w:r>
-            <w:r>
-              <w:rPr>
-                <w:lang w:val="en-US"/>
-              </w:rPr>
-              <w:t>8</w:t>
-            </w:r>
-            <w:r>
-              <w:rPr>
-                <w:lang w:val="en-US"/>
-              </w:rPr>
-              <w:t>. Andrei</w:t>
-            </w:r>
-            <w:r>
-              <w:rPr>
-                <w:lang w:val="en-US"/>
-              </w:rPr>
-              <w:t xml:space="preserve"> voteaza pozitiv. </w:t>
+              <w:t xml:space="preserve">      8. Andrei voteaza pozitiv. </w:t>
             </w:r>
           </w:p>
           <w:p>
@@ -2823,13 +2762,7 @@
               <w:rPr>
                 <w:lang w:val="en-US"/>
               </w:rPr>
-              <w:t xml:space="preserve">      2. Sunt incarcate mesajele dintr-un chat comun cu alti </w:t>
-            </w:r>
-            <w:r>
-              <w:rPr>
-                <w:lang w:val="en-US"/>
-              </w:rPr>
-              <w:t>2 evaluatori.</w:t>
+              <w:t xml:space="preserve">      2. Sunt incarcate mesajele dintr-un chat comun cu alti 2 evaluatori. </w:t>
             </w:r>
             <w:r>
               <w:rPr>
@@ -2837,12 +2770,6 @@
               </w:rPr>
               <w:t xml:space="preserve"> </w:t>
             </w:r>
-            <w:r>
-              <w:rPr>
-                <w:lang w:val="en-US"/>
-              </w:rPr>
-              <w:t xml:space="preserve"> </w:t>
-            </w:r>
           </w:p>
           <w:p>
             <w:pPr>
@@ -2929,25 +2856,7 @@
               <w:rPr>
                 <w:lang w:val="en-US"/>
               </w:rPr>
-              <w:t xml:space="preserve">          </w:t>
-            </w:r>
-            <w:r>
-              <w:rPr>
-                <w:lang w:val="en-US"/>
-              </w:rPr>
-              <w:t>7.</w:t>
-            </w:r>
-            <w:r>
-              <w:rPr>
-                <w:lang w:val="en-US"/>
-              </w:rPr>
-              <w:t xml:space="preserve">  </w:t>
-            </w:r>
-            <w:r>
-              <w:rPr>
-                <w:lang w:val="en-US"/>
-              </w:rPr>
-              <w:t xml:space="preserve">Este adaugat mesajul la discutia comuna. </w:t>
+              <w:t xml:space="preserve">          7.  Este adaugat mesajul la discutia comuna. </w:t>
             </w:r>
           </w:p>
           <w:p>
@@ -3158,7 +3067,6 @@
       <w:pgMar w:top="1417" w:right="1417" w:bottom="1417" w:left="1417" w:header="708" w:footer="708" w:gutter="0"/>
       <w:cols w:space="708"/>
       <w:docGrid w:linePitch="360"/>
-      <w:printerSettings r:id="rId5"/>
     </w:sectPr>
   </w:body>
 </w:document>

</xml_diff>